<commit_message>
added contribution to report
</commit_message>
<xml_diff>
--- a/a3/Report.docx
+++ b/a3/Report.docx
@@ -25,6 +25,9 @@
     <w:p>
       <w:r>
         <w:t>Abbas Attarwala</w:t>
+      </w:r>
+      <w:r>
+        <w:t>, Purva Gawde</w:t>
       </w:r>
     </w:p>
     <w:p>
@@ -73,15 +76,7 @@
         </w:numPr>
       </w:pPr>
       <w:r>
-        <w:t xml:space="preserve">Gradient </w:t>
-      </w:r>
-      <w:proofErr w:type="spellStart"/>
-      <w:r>
-        <w:t>colour</w:t>
-      </w:r>
-      <w:proofErr w:type="spellEnd"/>
-      <w:r>
-        <w:t xml:space="preserve"> Navigation bar</w:t>
+        <w:t>Gradient colour Navigation bar</w:t>
       </w:r>
     </w:p>
     <w:p>
@@ -272,29 +267,26 @@
         </w:numPr>
       </w:pPr>
       <w:r>
-        <w:t xml:space="preserve">Instructor User pages (instructor panel, </w:t>
-      </w:r>
-      <w:proofErr w:type="spellStart"/>
-      <w:r>
-        <w:t>iviewgrades</w:t>
-      </w:r>
-      <w:proofErr w:type="spellEnd"/>
-      <w:r>
-        <w:t xml:space="preserve">, </w:t>
-      </w:r>
-      <w:proofErr w:type="spellStart"/>
-      <w:r>
-        <w:t>iviewfeedback</w:t>
-      </w:r>
-      <w:proofErr w:type="spellEnd"/>
-      <w:r>
-        <w:t xml:space="preserve">, </w:t>
-      </w:r>
-      <w:proofErr w:type="spellStart"/>
-      <w:r>
-        <w:t>iviewremarks</w:t>
-      </w:r>
-      <w:proofErr w:type="spellEnd"/>
+        <w:t>Instructor User pages (instructor panel, iviewgrades, iviewfeedback, iviewremarks)</w:t>
+      </w:r>
+    </w:p>
+    <w:p>
+      <w:pPr>
+        <w:pStyle w:val="ListParagraph"/>
+        <w:numPr>
+          <w:ilvl w:val="0"/>
+          <w:numId w:val="1"/>
+        </w:numPr>
+      </w:pPr>
+      <w:r>
+        <w:t>Tablet/</w:t>
+      </w:r>
+      <w:r>
+        <w:t>Mobile views (mobile.css</w:t>
+      </w:r>
+      <w:r>
+        <w:t>, js</w:t>
+      </w:r>
       <w:r>
         <w:t>)</w:t>
       </w:r>
@@ -308,41 +300,7 @@
         </w:numPr>
       </w:pPr>
       <w:r>
-        <w:t>Tablet/</w:t>
-      </w:r>
-      <w:r>
-        <w:t>Mobile views (mobile.css</w:t>
-      </w:r>
-      <w:r>
-        <w:t xml:space="preserve">, </w:t>
-      </w:r>
-      <w:proofErr w:type="spellStart"/>
-      <w:r>
-        <w:t>js</w:t>
-      </w:r>
-      <w:proofErr w:type="spellEnd"/>
-      <w:r>
-        <w:t>)</w:t>
-      </w:r>
-    </w:p>
-    <w:p>
-      <w:pPr>
-        <w:pStyle w:val="ListParagraph"/>
-        <w:numPr>
-          <w:ilvl w:val="0"/>
-          <w:numId w:val="1"/>
-        </w:numPr>
-      </w:pPr>
-      <w:r>
-        <w:t xml:space="preserve">Nav-bar </w:t>
-      </w:r>
-      <w:proofErr w:type="spellStart"/>
-      <w:r>
-        <w:t>css</w:t>
-      </w:r>
-      <w:proofErr w:type="spellEnd"/>
-      <w:r>
-        <w:t xml:space="preserve"> design (gradient, highlight current page, animation)</w:t>
+        <w:t>Nav-bar css design (gradient, highlight current page, animation)</w:t>
       </w:r>
     </w:p>
     <w:p>
@@ -366,15 +324,7 @@
         </w:numPr>
       </w:pPr>
       <w:r>
-        <w:t xml:space="preserve">Logout, sessional </w:t>
-      </w:r>
-      <w:proofErr w:type="gramStart"/>
-      <w:r>
-        <w:t>Build(</w:t>
-      </w:r>
-      <w:proofErr w:type="gramEnd"/>
-      <w:r>
-        <w:t>) function</w:t>
+        <w:t>Logout, sessional Build() function</w:t>
       </w:r>
     </w:p>
     <w:p>
@@ -517,7 +467,56 @@
         </w:numPr>
       </w:pPr>
       <w:r>
-        <w:t>(stuff)</w:t>
+        <w:t>Login page (html form data is checked for validity in database)</w:t>
+      </w:r>
+    </w:p>
+    <w:p>
+      <w:pPr>
+        <w:pStyle w:val="ListParagraph"/>
+        <w:numPr>
+          <w:ilvl w:val="0"/>
+          <w:numId w:val="1"/>
+        </w:numPr>
+      </w:pPr>
+      <w:r>
+        <w:lastRenderedPageBreak/>
+        <w:t>Assign session variables upon signing in</w:t>
+      </w:r>
+    </w:p>
+    <w:p>
+      <w:pPr>
+        <w:pStyle w:val="ListParagraph"/>
+        <w:numPr>
+          <w:ilvl w:val="0"/>
+          <w:numId w:val="1"/>
+        </w:numPr>
+      </w:pPr>
+      <w:r>
+        <w:t>Feature to create new user (HTML form data is parsed and database is used to check if a user with inputted credentials exists. If not, a new user is created by writing to the database)</w:t>
+      </w:r>
+    </w:p>
+    <w:p>
+      <w:pPr>
+        <w:pStyle w:val="ListParagraph"/>
+        <w:numPr>
+          <w:ilvl w:val="0"/>
+          <w:numId w:val="1"/>
+        </w:numPr>
+      </w:pPr>
+      <w:r>
+        <w:t>JavaScript functions to ensure fields in HTML forms in login and create new user are filled prior to submitting data</w:t>
+      </w:r>
+    </w:p>
+    <w:p>
+      <w:pPr>
+        <w:pStyle w:val="ListParagraph"/>
+        <w:numPr>
+          <w:ilvl w:val="0"/>
+          <w:numId w:val="1"/>
+        </w:numPr>
+      </w:pPr>
+      <w:r>
+        <w:t>CSS for login and sign up</w:t>
       </w:r>
     </w:p>
     <w:p>
@@ -530,7 +529,6 @@
         <w:rPr>
           <w:u w:val="single"/>
         </w:rPr>
-        <w:lastRenderedPageBreak/>
         <w:t>Total contribution:</w:t>
       </w:r>
     </w:p>

</xml_diff>